<commit_message>
Touches finales + gabarit
Modification de quelque petits trucs en lien avec l'interface (touches finales) et gabarit fait (ma partie).
</commit_message>
<xml_diff>
--- a/gabarit-presentation-TP3.docx
+++ b/gabarit-presentation-TP3.docx
@@ -21,7 +21,13 @@
         <w:rPr>
           <w:rFonts w:ascii="Arial" w:hAnsi="Arial" w:cs="Arial"/>
         </w:rPr>
-        <w:t>[Titre du travail]</w:t>
+        <w:t>Hello Kitty</w:t>
+      </w:r>
+      <w:r>
+        <w:rPr>
+          <w:rFonts w:ascii="Arial" w:hAnsi="Arial" w:cs="Arial"/>
+        </w:rPr>
+        <w:t xml:space="preserve"> Web</w:t>
       </w:r>
     </w:p>
     <w:p>
@@ -42,7 +48,42 @@
           <w:rFonts w:ascii="Arial" w:hAnsi="Arial" w:cs="Arial"/>
         </w:rPr>
         <w:br/>
-        <w:t>[Prénom et nom de la personne étudiante]</w:t>
+      </w:r>
+      <w:r>
+        <w:rPr>
+          <w:rFonts w:ascii="Arial" w:hAnsi="Arial" w:cs="Arial"/>
+        </w:rPr>
+        <w:t>Noure Chafry</w:t>
+      </w:r>
+      <w:r>
+        <w:rPr>
+          <w:rFonts w:ascii="Arial" w:hAnsi="Arial" w:cs="Arial"/>
+        </w:rPr>
+        <w:t xml:space="preserve"> 2371017</w:t>
+      </w:r>
+      <w:r>
+        <w:rPr>
+          <w:rFonts w:ascii="Arial" w:hAnsi="Arial" w:cs="Arial"/>
+        </w:rPr>
+        <w:t xml:space="preserve"> et S</w:t>
+      </w:r>
+      <w:r>
+        <w:rPr>
+          <w:rFonts w:ascii="Arial" w:hAnsi="Arial" w:cs="Arial"/>
+        </w:rPr>
+        <w:t>arah Jaouen</w:t>
+      </w:r>
+      <w:r>
+        <w:rPr>
+          <w:rFonts w:ascii="Arial" w:hAnsi="Arial" w:cs="Arial"/>
+        </w:rPr>
+        <w:t xml:space="preserve"> </w:t>
+      </w:r>
+      <w:r>
+        <w:rPr>
+          <w:rFonts w:ascii="Arial" w:hAnsi="Arial" w:cs="Arial"/>
+        </w:rPr>
+        <w:t>2382828</w:t>
       </w:r>
     </w:p>
     <w:p>
@@ -63,7 +104,24 @@
           <w:rFonts w:ascii="Arial" w:hAnsi="Arial" w:cs="Arial"/>
         </w:rPr>
         <w:br/>
-        <w:t>[Nom de la personne enseignante]</w:t>
+      </w:r>
+      <w:r>
+        <w:rPr>
+          <w:rFonts w:ascii="Arial" w:hAnsi="Arial" w:cs="Arial"/>
+        </w:rPr>
+        <w:t>St</w:t>
+      </w:r>
+      <w:r>
+        <w:rPr>
+          <w:rFonts w:ascii="Arial" w:hAnsi="Arial" w:cs="Arial"/>
+        </w:rPr>
+        <w:t>é</w:t>
+      </w:r>
+      <w:r>
+        <w:rPr>
+          <w:rFonts w:ascii="Arial" w:hAnsi="Arial" w:cs="Arial"/>
+        </w:rPr>
+        <w:t>phanie Garcette</w:t>
       </w:r>
     </w:p>
     <w:p>
@@ -85,14 +143,81 @@
           <w:rFonts w:ascii="Arial" w:hAnsi="Arial" w:cs="Arial"/>
         </w:rPr>
         <w:br/>
-        <w:t>[Sigle du cours] : [Titre du cours]; [groupe X]</w:t>
+      </w:r>
+      <w:r>
+        <w:rPr>
+          <w:rFonts w:ascii="Arial" w:hAnsi="Arial" w:cs="Arial"/>
+          <w:color w:val="000000"/>
+          <w:sz w:val="21"/>
+          <w:szCs w:val="21"/>
+          <w:shd w:val="clear" w:color="auto" w:fill="FFFFFF"/>
+        </w:rPr>
+        <w:t>360-1WE-BB</w:t>
+      </w:r>
+      <w:r>
+        <w:rPr>
+          <w:rFonts w:ascii="Arial" w:hAnsi="Arial" w:cs="Arial"/>
+        </w:rPr>
+        <w:t xml:space="preserve">: </w:t>
+      </w:r>
+      <w:r>
+        <w:rPr>
+          <w:rFonts w:ascii="Arial" w:hAnsi="Arial" w:cs="Arial"/>
+          <w:b/>
+          <w:bCs/>
+          <w:color w:val="000000"/>
+          <w:sz w:val="21"/>
+          <w:szCs w:val="21"/>
+          <w:shd w:val="clear" w:color="auto" w:fill="FFFFFF"/>
+        </w:rPr>
+        <w:t>INITIATION AU DÉVELOPPEMENT WEB</w:t>
+      </w:r>
+      <w:r>
+        <w:rPr>
+          <w:rFonts w:ascii="Arial" w:hAnsi="Arial" w:cs="Arial"/>
+          <w:color w:val="000000"/>
+          <w:sz w:val="21"/>
+          <w:szCs w:val="21"/>
+          <w:shd w:val="clear" w:color="auto" w:fill="FFFFFF"/>
+        </w:rPr>
+        <w:t>;</w:t>
+      </w:r>
+      <w:r>
+        <w:rPr>
+          <w:rFonts w:ascii="Arial" w:hAnsi="Arial" w:cs="Arial"/>
+        </w:rPr>
+        <w:t xml:space="preserve"> </w:t>
+      </w:r>
+      <w:r>
+        <w:rPr>
+          <w:rFonts w:ascii="Arial" w:hAnsi="Arial" w:cs="Arial"/>
+        </w:rPr>
+        <w:t>06</w:t>
       </w:r>
       <w:r>
         <w:rPr>
           <w:rFonts w:ascii="Arial" w:hAnsi="Arial" w:cs="Arial"/>
         </w:rPr>
         <w:br/>
-        <w:t>Le [jour mois année]</w:t>
+        <w:t xml:space="preserve">Le </w:t>
+      </w:r>
+      <w:r>
+        <w:rPr>
+          <w:rFonts w:ascii="Arial" w:hAnsi="Arial" w:cs="Arial"/>
+        </w:rPr>
+        <w:t>8 d</w:t>
+      </w:r>
+      <w:r>
+        <w:rPr>
+          <w:rFonts w:ascii="Arial" w:hAnsi="Arial" w:cs="Arial"/>
+        </w:rPr>
+        <w:t>é</w:t>
+      </w:r>
+      <w:r>
+        <w:rPr>
+          <w:rFonts w:ascii="Arial" w:hAnsi="Arial" w:cs="Arial"/>
+        </w:rPr>
+        <w:t>cembre 2023</w:t>
       </w:r>
     </w:p>
     <w:p>
@@ -736,13 +861,56 @@
           <w:lang w:val="fr-CA"/>
         </w:rPr>
       </w:pPr>
+      <w:bookmarkStart w:id="1" w:name="_Toc150246851"/>
+      <w:r>
+        <w:rPr>
+          <w:lang w:val="fr-CA"/>
+        </w:rPr>
+        <w:t xml:space="preserve">Hello Kitty Web est un site internet qui donne la possibilité aux utilisateurs de découvrir les personnages du monde d'Hello Kitty, également connu sous le nom de Sanrio </w:t>
+      </w:r>
+      <w:r>
+        <w:rPr>
+          <w:lang w:val="fr-CA"/>
+        </w:rPr>
+        <w:t>W</w:t>
+      </w:r>
+      <w:r>
+        <w:rPr>
+          <w:lang w:val="fr-CA"/>
+        </w:rPr>
+        <w:t>orld. Sur ce</w:t>
+      </w:r>
+      <w:r>
+        <w:rPr>
+          <w:lang w:val="fr-CA"/>
+        </w:rPr>
+        <w:t>tte plateforme</w:t>
+      </w:r>
+      <w:r>
+        <w:rPr>
+          <w:lang w:val="fr-CA"/>
+        </w:rPr>
+        <w:t>, vous avez la possibilité de retrouver vos personnages favoris ainsi que leurs descriptions, tout en pouvant visionner le dessin animé qui leur est associé</w:t>
+      </w:r>
+      <w:r>
+        <w:rPr>
+          <w:lang w:val="fr-CA"/>
+        </w:rPr>
+        <w:t>!</w:t>
+      </w:r>
+      <w:r>
+        <w:rPr>
+          <w:lang w:val="fr-CA"/>
+        </w:rPr>
+        <w:t xml:space="preserve"> Bienvenue à </w:t>
+      </w:r>
       <w:r>
         <w:rPr>
           <w:i/>
           <w:iCs/>
           <w:lang w:val="fr-CA"/>
         </w:rPr>
-        <w:t xml:space="preserve">Saisir le nom du </w:t>
+        <w:t xml:space="preserve">Hello Kitty and </w:t>
       </w:r>
       <w:r>
         <w:rPr>
@@ -750,7 +918,7 @@
           <w:iCs/>
           <w:lang w:val="fr-CA"/>
         </w:rPr>
-        <w:t>site web</w:t>
+        <w:t>F</w:t>
       </w:r>
       <w:r>
         <w:rPr>
@@ -758,76 +926,17 @@
           <w:iCs/>
           <w:lang w:val="fr-CA"/>
         </w:rPr>
-        <w:t xml:space="preserve"> que vous aurez choisi pour le TP#2</w:t>
-      </w:r>
-      <w:r>
-        <w:rPr>
-          <w:i/>
-          <w:iCs/>
-          <w:lang w:val="fr-CA"/>
-        </w:rPr>
-        <w:t xml:space="preserve"> (dans le cas où vous avez trouvé un nom évidemment)</w:t>
-      </w:r>
-      <w:r>
-        <w:rPr>
-          <w:i/>
-          <w:iCs/>
-          <w:lang w:val="fr-CA"/>
-        </w:rPr>
-        <w:t xml:space="preserve">. </w:t>
+        <w:t>riends!</w:t>
       </w:r>
     </w:p>
     <w:p>
       <w:pPr>
         <w:rPr>
-          <w:i/>
-          <w:iCs/>
-          <w:lang w:val="fr-CA"/>
-        </w:rPr>
-      </w:pPr>
-      <w:r>
-        <w:rPr>
-          <w:i/>
-          <w:iCs/>
-          <w:lang w:val="fr-CA"/>
-        </w:rPr>
-        <w:t xml:space="preserve">Ajoutez </w:t>
-      </w:r>
-      <w:r>
-        <w:rPr>
-          <w:i/>
-          <w:iCs/>
-          <w:lang w:val="fr-CA"/>
-        </w:rPr>
-        <w:t>une présentation de votre site web</w:t>
-      </w:r>
-      <w:r>
-        <w:rPr>
-          <w:i/>
-          <w:iCs/>
-          <w:lang w:val="fr-CA"/>
-        </w:rPr>
-        <w:t xml:space="preserve"> (entre 50 et 100 mots).</w:t>
-      </w:r>
-    </w:p>
-    <w:p>
-      <w:pPr>
-        <w:rPr>
-          <w:i/>
-          <w:iCs/>
-          <w:lang w:val="fr-CA"/>
-        </w:rPr>
-      </w:pPr>
-    </w:p>
-    <w:p>
-      <w:pPr>
-        <w:rPr>
           <w:b/>
           <w:bCs/>
           <w:lang w:val="fr-CA"/>
         </w:rPr>
       </w:pPr>
-      <w:bookmarkStart w:id="1" w:name="_Toc150246851"/>
       <w:r>
         <w:rPr>
           <w:rStyle w:val="Heading1Char"/>
@@ -847,90 +956,45 @@
     <w:p>
       <w:pPr>
         <w:rPr>
-          <w:i/>
-          <w:iCs/>
-          <w:lang w:val="fr-CA"/>
-        </w:rPr>
-      </w:pPr>
-      <w:r>
-        <w:rPr>
-          <w:i/>
-          <w:iCs/>
-          <w:lang w:val="fr-CA"/>
-        </w:rPr>
-        <w:t>Expliquer les</w:t>
-      </w:r>
-      <w:r>
-        <w:rPr>
-          <w:i/>
-          <w:iCs/>
+          <w:lang w:val="fr-CA"/>
+        </w:rPr>
+      </w:pPr>
+      <w:r>
+        <w:rPr>
+          <w:lang w:val="fr-CA"/>
+        </w:rPr>
+        <w:t>La différence se retrouve dans l’</w:t>
+      </w:r>
+      <w:r>
+        <w:rPr>
+          <w:lang w:val="fr-CA"/>
+        </w:rPr>
+        <w:t>e</w:t>
+      </w:r>
+      <w:r>
+        <w:rPr>
+          <w:lang w:val="fr-CA"/>
+        </w:rPr>
+        <w:t>sthétique</w:t>
+      </w:r>
+      <w:r>
+        <w:rPr>
+          <w:lang w:val="fr-CA"/>
+        </w:rPr>
+        <w:t>.</w:t>
+      </w:r>
+      <w:r>
+        <w:rPr>
           <w:lang w:val="fr-CA"/>
         </w:rPr>
         <w:t xml:space="preserve"> </w:t>
       </w:r>
       <w:r>
         <w:rPr>
-          <w:i/>
-          <w:iCs/>
-          <w:lang w:val="fr-CA"/>
-        </w:rPr>
-        <w:t>différen</w:t>
-      </w:r>
-      <w:r>
-        <w:rPr>
-          <w:i/>
-          <w:iCs/>
-          <w:lang w:val="fr-CA"/>
-        </w:rPr>
-        <w:t>c</w:t>
-      </w:r>
-      <w:r>
-        <w:rPr>
-          <w:i/>
-          <w:iCs/>
-          <w:lang w:val="fr-CA"/>
-        </w:rPr>
-        <w:t>es entre votre prototype et votre projet final</w:t>
-      </w:r>
-      <w:r>
-        <w:rPr>
-          <w:i/>
-          <w:iCs/>
-          <w:lang w:val="fr-CA"/>
-        </w:rPr>
-        <w:t xml:space="preserve"> </w:t>
-      </w:r>
-      <w:r>
-        <w:rPr>
-          <w:i/>
-          <w:iCs/>
-          <w:lang w:val="fr-CA"/>
-        </w:rPr>
-        <w:t xml:space="preserve">(entre 50 et </w:t>
-      </w:r>
-      <w:r>
-        <w:rPr>
-          <w:i/>
-          <w:iCs/>
-          <w:lang w:val="fr-CA"/>
-        </w:rPr>
-        <w:t>20</w:t>
-      </w:r>
-      <w:r>
-        <w:rPr>
-          <w:i/>
-          <w:iCs/>
-          <w:lang w:val="fr-CA"/>
-        </w:rPr>
-        <w:t>0 mots).</w:t>
-      </w:r>
-    </w:p>
-    <w:p>
-      <w:pPr>
-        <w:rPr>
-          <w:lang w:val="fr-CA"/>
-        </w:rPr>
-      </w:pPr>
+          <w:lang w:val="fr-CA"/>
+        </w:rPr>
+        <w:t>En effet, les roses et le violet plus serein qui se trouvait sur le Tp2 ont disparu pour être remplacé par une couleur plus vive qui représente la personnalité plus dynamique des personnages. En conséquence, pour équilibrer, nous avons également simplifié l'interface.</w:t>
+      </w:r>
     </w:p>
     <w:p>
       <w:pPr>
@@ -975,55 +1039,7 @@
           <w:iCs/>
           <w:lang w:val="fr-CA"/>
         </w:rPr>
-        <w:t>(</w:t>
-      </w:r>
-      <w:r>
-        <w:rPr>
-          <w:i/>
-          <w:iCs/>
-          <w:lang w:val="fr-CA"/>
-        </w:rPr>
-        <w:t>E</w:t>
-      </w:r>
-      <w:r>
-        <w:rPr>
-          <w:i/>
-          <w:iCs/>
-          <w:lang w:val="fr-CA"/>
-        </w:rPr>
-        <w:t>ntre 50 et 1</w:t>
-      </w:r>
-      <w:r>
-        <w:rPr>
-          <w:i/>
-          <w:iCs/>
-          <w:lang w:val="fr-CA"/>
-        </w:rPr>
-        <w:t>5</w:t>
-      </w:r>
-      <w:r>
-        <w:rPr>
-          <w:i/>
-          <w:iCs/>
-          <w:lang w:val="fr-CA"/>
-        </w:rPr>
-        <w:t>0 mots</w:t>
-      </w:r>
-      <w:r>
-        <w:rPr>
-          <w:i/>
-          <w:iCs/>
-          <w:lang w:val="fr-CA"/>
-        </w:rPr>
-        <w:t xml:space="preserve"> par réponse</w:t>
-      </w:r>
-      <w:r>
-        <w:rPr>
-          <w:i/>
-          <w:iCs/>
-          <w:lang w:val="fr-CA"/>
-        </w:rPr>
-        <w:t>).</w:t>
+        <w:t>(Entre 50 et 150 mots par réponse).</w:t>
       </w:r>
     </w:p>
     <w:p>
@@ -1093,6 +1109,85 @@
           <w:lang w:val="fr-CA"/>
         </w:rPr>
       </w:pPr>
+    </w:p>
+    <w:p>
+      <w:pPr>
+        <w:rPr>
+          <w:lang w:val="fr-CA"/>
+        </w:rPr>
+      </w:pPr>
+      <w:r>
+        <w:rPr>
+          <w:lang w:val="fr-CA"/>
+        </w:rPr>
+        <w:t xml:space="preserve">Noure Chafry 2371017 : </w:t>
+      </w:r>
+      <w:r>
+        <w:rPr>
+          <w:lang w:val="fr-CA"/>
+        </w:rPr>
+        <w:t xml:space="preserve">J'ai rencontré de grandes difficultés avec le flexbox, je n'arrive toujours pas à comprendre pourquoi ça ne fonctionnait pas. Par contre, je suis assez satisfaite de notre projet. Le plus gros point fort je dirais est le thème. </w:t>
+      </w:r>
+      <w:r>
+        <w:rPr>
+          <w:lang w:val="fr-CA"/>
+        </w:rPr>
+        <w:t>J’adore</w:t>
+      </w:r>
+      <w:r>
+        <w:rPr>
+          <w:lang w:val="fr-CA"/>
+        </w:rPr>
+        <w:t xml:space="preserve"> le thème d'</w:t>
+      </w:r>
+      <w:r>
+        <w:rPr>
+          <w:lang w:val="fr-CA"/>
+        </w:rPr>
+        <w:t>H</w:t>
+      </w:r>
+      <w:r>
+        <w:rPr>
+          <w:lang w:val="fr-CA"/>
+        </w:rPr>
+        <w:t xml:space="preserve">ello </w:t>
+      </w:r>
+      <w:r>
+        <w:rPr>
+          <w:lang w:val="fr-CA"/>
+        </w:rPr>
+        <w:t>K</w:t>
+      </w:r>
+      <w:r>
+        <w:rPr>
+          <w:lang w:val="fr-CA"/>
+        </w:rPr>
+        <w:t xml:space="preserve">itty et de ses amis et je trouve ça adorable. En revanche, </w:t>
+      </w:r>
+      <w:r>
+        <w:rPr>
+          <w:lang w:val="fr-CA"/>
+        </w:rPr>
+        <w:t xml:space="preserve">pour </w:t>
+      </w:r>
+      <w:r>
+        <w:rPr>
+          <w:lang w:val="fr-CA"/>
+        </w:rPr>
+        <w:t>le point faible</w:t>
+      </w:r>
+      <w:r>
+        <w:rPr>
+          <w:lang w:val="fr-CA"/>
+        </w:rPr>
+        <w:t xml:space="preserve">, </w:t>
+      </w:r>
+      <w:r>
+        <w:rPr>
+          <w:lang w:val="fr-CA"/>
+        </w:rPr>
+        <w:t>je dirais que l'interface est plutôt limitée, comme si je venais de découvrir le HTML et le CSS.</w:t>
+      </w:r>
     </w:p>
     <w:p>
       <w:pPr>
@@ -1175,7 +1270,7 @@
         <v:path o:extrusionok="f" gradientshapeok="t" o:connecttype="rect"/>
         <o:lock v:ext="edit" aspectratio="t"/>
       </v:shapetype>
-      <v:shape id="_x0000_i1028" type="#_x0000_t75" alt="Star with solid fill" style="width:21.5pt;height:21.5pt;visibility:visible" o:gfxdata="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" o:bullet="t">
+      <v:shape id="_x0000_i1026" type="#_x0000_t75" alt="Star with solid fill" style="width:21.75pt;height:21.75pt;visibility:visible" o:gfxdata="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" o:bullet="t">
         <v:imagedata r:id="rId1" o:title="" croptop="-1517f" cropbottom="-1214f" cropleft="-2882f"/>
       </v:shape>
     </w:pict>

</xml_diff>